<commit_message>
small correction for out of sample
</commit_message>
<xml_diff>
--- a/Reports/SOIPricePredictionMidtermSummaryDraft(incomplete).docx
+++ b/Reports/SOIPricePredictionMidtermSummaryDraft(incomplete).docx
@@ -346,13 +346,8 @@
         </m:nary>
       </m:oMath>
       <w:r>
-        <w:t xml:space="preserve"> </w:t>
+        <w:t xml:space="preserve"> defines</w:t>
       </w:r>
-      <w:proofErr w:type="gramStart"/>
-      <w:r>
-        <w:t>defines</w:t>
-      </w:r>
-      <w:proofErr w:type="gramEnd"/>
       <w:r>
         <w:t xml:space="preserve"> the total volume of a bucket</w:t>
       </w:r>
@@ -362,26 +357,8 @@
       <w:r>
         <w:t xml:space="preserve">bucket volume needs to identical throughout the day. </w:t>
       </w:r>
-      <w:proofErr w:type="gramStart"/>
       <w:r>
-        <w:t>volume(</w:t>
-      </w:r>
-      <w:proofErr w:type="spellStart"/>
-      <w:proofErr w:type="gramEnd"/>
-      <w:r>
-        <w:t>i</w:t>
-      </w:r>
-      <w:proofErr w:type="spellEnd"/>
-      <w:r>
-        <w:t xml:space="preserve">, i-1) defines the total volume in a singular “bin” within each bucket. This term need not to be fixed, although it is possible to fix such a term based on volume (i.e. fixed bin implementation). Alternatively, one can define this term in terms of time; to put it in another way, we aggregate all the volumes within a fixed time interval and define it as volume(i,i-1), where </w:t>
-      </w:r>
-      <w:proofErr w:type="spellStart"/>
-      <w:r>
-        <w:t>i</w:t>
-      </w:r>
-      <w:proofErr w:type="spellEnd"/>
-      <w:r>
-        <w:t xml:space="preserve"> is the time index associated with each time interval. </w:t>
+        <w:t xml:space="preserve">volume(i, i-1) defines the total volume in a singular “bin” within each bucket. This term need not to be fixed, although it is possible to fix such a term based on volume (i.e. fixed bin implementation). Alternatively, one can define this term in terms of time; to put it in another way, we aggregate all the volumes within a fixed time interval and define it as volume(i,i-1), where i is the time index associated with each time interval. </w:t>
       </w:r>
     </w:p>
     <w:p>
@@ -420,19 +397,11 @@
         </w:rPr>
         <w:t xml:space="preserve">i.e. </w:t>
       </w:r>
-      <w:proofErr w:type="gramStart"/>
       <w:r>
         <w:rPr>
           <w:b/>
         </w:rPr>
-        <w:t>b(</w:t>
-      </w:r>
-      <w:proofErr w:type="gramEnd"/>
-      <w:r>
-        <w:rPr>
-          <w:b/>
-        </w:rPr>
-        <w:t>·</w:t>
+        <w:t>b(·</w:t>
       </w:r>
       <w:r>
         <w:rPr>
@@ -521,15 +490,7 @@
       </w:r>
       <w:r>
         <w:lastRenderedPageBreak/>
-        <w:t xml:space="preserve">quote, we classify the trade as a sell by setting b to -1 (i.e. we are taking the bid). Alternatively if the transacted price is closer to </w:t>
-      </w:r>
-      <w:proofErr w:type="gramStart"/>
-      <w:r>
-        <w:t>the ask</w:t>
-      </w:r>
-      <w:proofErr w:type="gramEnd"/>
-      <w:r>
-        <w:t xml:space="preserve"> of the quote, the trade is classified as a buy (or b = 1)</w:t>
+        <w:t>quote, we classify the trade as a sell by setting b to -1 (i.e. we are taking the bid). Alternatively if the transacted price is closer to the ask of the quote, the trade is classified as a buy (or b = 1)</w:t>
       </w:r>
       <w:r>
         <w:t xml:space="preserve">. If the transacted price is equidistant, we assigned the trade as neutral. </w:t>
@@ -1232,15 +1193,7 @@
         <w:ind w:left="360"/>
       </w:pPr>
       <w:r>
-        <w:t xml:space="preserve">To give the readers an idea how well </w:t>
-      </w:r>
-      <w:proofErr w:type="gramStart"/>
-      <w:r>
-        <w:t>a</w:t>
-      </w:r>
-      <w:proofErr w:type="gramEnd"/>
-      <w:r>
-        <w:t xml:space="preserve"> R^2 of 41.30% look like, the regression plot is shown below:</w:t>
+        <w:t>To give the readers an idea how well a R^2 of 41.30% look like, the regression plot is shown below:</w:t>
       </w:r>
     </w:p>
     <w:p>
@@ -1767,39 +1720,7 @@
           <w:b/>
           <w:color w:val="FF0000"/>
         </w:rPr>
-        <w:t xml:space="preserve"> you did for testing parameter stabilities (time bin, bucket size…</w:t>
-      </w:r>
-      <w:proofErr w:type="spellStart"/>
-      <w:r>
-        <w:rPr>
-          <w:b/>
-          <w:color w:val="FF0000"/>
-        </w:rPr>
-        <w:t>etc</w:t>
-      </w:r>
-      <w:proofErr w:type="spellEnd"/>
-      <w:r>
-        <w:rPr>
-          <w:b/>
-          <w:color w:val="FF0000"/>
-        </w:rPr>
-        <w:t xml:space="preserve">) for AMZN, </w:t>
-      </w:r>
-      <w:proofErr w:type="spellStart"/>
-      <w:r>
-        <w:rPr>
-          <w:b/>
-          <w:color w:val="FF0000"/>
-        </w:rPr>
-        <w:t>i.e</w:t>
-      </w:r>
-      <w:proofErr w:type="spellEnd"/>
-      <w:r>
-        <w:rPr>
-          <w:b/>
-          <w:color w:val="FF0000"/>
-        </w:rPr>
-        <w:t>: When we used the same set of parameters from 23</w:t>
+        <w:t xml:space="preserve"> you did for testing parameter stabilities (time bin, bucket size…etc) for AMZN, i.e: When we used the same set of parameters from 23</w:t>
       </w:r>
       <w:r>
         <w:rPr>
@@ -2988,15 +2909,7 @@
         <w:ind w:left="360"/>
       </w:pPr>
       <w:r>
-        <w:t xml:space="preserve">In addition, we have predicted one period ahead </w:t>
-      </w:r>
-      <w:proofErr w:type="gramStart"/>
-      <w:r>
-        <w:t>R(</w:t>
-      </w:r>
-      <w:proofErr w:type="gramEnd"/>
-      <w:r>
-        <w:t>t) using the same model:</w:t>
+        <w:t>In addition, we have predicted one period ahead R(t) using the same model:</w:t>
       </w:r>
     </w:p>
     <w:p>
@@ -3474,21 +3387,12 @@
                 <w:color w:val="000000"/>
               </w:rPr>
             </w:pPr>
-            <w:proofErr w:type="spellStart"/>
-            <w:r>
-              <w:rPr>
-                <w:rFonts w:ascii="Calibri" w:eastAsia="Times New Roman" w:hAnsi="Calibri" w:cs="Times New Roman"/>
-                <w:color w:val="000000"/>
-              </w:rPr>
-              <w:t>Adj</w:t>
-            </w:r>
-            <w:proofErr w:type="spellEnd"/>
-            <w:r>
-              <w:rPr>
-                <w:rFonts w:ascii="Calibri" w:eastAsia="Times New Roman" w:hAnsi="Calibri" w:cs="Times New Roman"/>
-                <w:color w:val="000000"/>
-              </w:rPr>
-              <w:t xml:space="preserve"> R2</w:t>
+            <w:r>
+              <w:rPr>
+                <w:rFonts w:ascii="Calibri" w:eastAsia="Times New Roman" w:hAnsi="Calibri" w:cs="Times New Roman"/>
+                <w:color w:val="000000"/>
+              </w:rPr>
+              <w:t>Adj R2</w:t>
             </w:r>
           </w:p>
         </w:tc>
@@ -3546,21 +3450,12 @@
                 <w:color w:val="000000"/>
               </w:rPr>
             </w:pPr>
-            <w:proofErr w:type="spellStart"/>
-            <w:r>
-              <w:rPr>
-                <w:rFonts w:ascii="Calibri" w:eastAsia="Times New Roman" w:hAnsi="Calibri" w:cs="Times New Roman"/>
-                <w:color w:val="000000"/>
-              </w:rPr>
-              <w:t>Adj</w:t>
-            </w:r>
-            <w:proofErr w:type="spellEnd"/>
-            <w:r>
-              <w:rPr>
-                <w:rFonts w:ascii="Calibri" w:eastAsia="Times New Roman" w:hAnsi="Calibri" w:cs="Times New Roman"/>
-                <w:color w:val="000000"/>
-              </w:rPr>
-              <w:t xml:space="preserve"> R2</w:t>
+            <w:r>
+              <w:rPr>
+                <w:rFonts w:ascii="Calibri" w:eastAsia="Times New Roman" w:hAnsi="Calibri" w:cs="Times New Roman"/>
+                <w:color w:val="000000"/>
+              </w:rPr>
+              <w:t>Adj R2</w:t>
             </w:r>
           </w:p>
         </w:tc>
@@ -3625,21 +3520,12 @@
                 <w:color w:val="000000"/>
               </w:rPr>
             </w:pPr>
-            <w:proofErr w:type="spellStart"/>
-            <w:r>
-              <w:rPr>
-                <w:rFonts w:ascii="Calibri" w:eastAsia="Times New Roman" w:hAnsi="Calibri" w:cs="Times New Roman"/>
-                <w:color w:val="000000"/>
-              </w:rPr>
-              <w:t>Adj</w:t>
-            </w:r>
-            <w:proofErr w:type="spellEnd"/>
-            <w:r>
-              <w:rPr>
-                <w:rFonts w:ascii="Calibri" w:eastAsia="Times New Roman" w:hAnsi="Calibri" w:cs="Times New Roman"/>
-                <w:color w:val="000000"/>
-              </w:rPr>
-              <w:t xml:space="preserve"> R2</w:t>
+            <w:r>
+              <w:rPr>
+                <w:rFonts w:ascii="Calibri" w:eastAsia="Times New Roman" w:hAnsi="Calibri" w:cs="Times New Roman"/>
+                <w:color w:val="000000"/>
+              </w:rPr>
+              <w:t>Adj R2</w:t>
             </w:r>
           </w:p>
         </w:tc>
@@ -4732,21 +4618,12 @@
                 <w:color w:val="000000"/>
               </w:rPr>
             </w:pPr>
-            <w:proofErr w:type="spellStart"/>
-            <w:r>
-              <w:rPr>
-                <w:rFonts w:ascii="Calibri" w:eastAsia="Times New Roman" w:hAnsi="Calibri" w:cs="Times New Roman"/>
-                <w:color w:val="000000"/>
-              </w:rPr>
-              <w:t>Adj</w:t>
-            </w:r>
-            <w:proofErr w:type="spellEnd"/>
-            <w:r>
-              <w:rPr>
-                <w:rFonts w:ascii="Calibri" w:eastAsia="Times New Roman" w:hAnsi="Calibri" w:cs="Times New Roman"/>
-                <w:color w:val="000000"/>
-              </w:rPr>
-              <w:t xml:space="preserve"> R2</w:t>
+            <w:r>
+              <w:rPr>
+                <w:rFonts w:ascii="Calibri" w:eastAsia="Times New Roman" w:hAnsi="Calibri" w:cs="Times New Roman"/>
+                <w:color w:val="000000"/>
+              </w:rPr>
+              <w:t>Adj R2</w:t>
             </w:r>
           </w:p>
         </w:tc>
@@ -4811,21 +4688,12 @@
                 <w:color w:val="000000"/>
               </w:rPr>
             </w:pPr>
-            <w:proofErr w:type="spellStart"/>
-            <w:r>
-              <w:rPr>
-                <w:rFonts w:ascii="Calibri" w:eastAsia="Times New Roman" w:hAnsi="Calibri" w:cs="Times New Roman"/>
-                <w:color w:val="000000"/>
-              </w:rPr>
-              <w:t>Adj</w:t>
-            </w:r>
-            <w:proofErr w:type="spellEnd"/>
-            <w:r>
-              <w:rPr>
-                <w:rFonts w:ascii="Calibri" w:eastAsia="Times New Roman" w:hAnsi="Calibri" w:cs="Times New Roman"/>
-                <w:color w:val="000000"/>
-              </w:rPr>
-              <w:t xml:space="preserve"> R2</w:t>
+            <w:r>
+              <w:rPr>
+                <w:rFonts w:ascii="Calibri" w:eastAsia="Times New Roman" w:hAnsi="Calibri" w:cs="Times New Roman"/>
+                <w:color w:val="000000"/>
+              </w:rPr>
+              <w:t>Adj R2</w:t>
             </w:r>
           </w:p>
         </w:tc>
@@ -4890,21 +4758,12 @@
                 <w:color w:val="000000"/>
               </w:rPr>
             </w:pPr>
-            <w:proofErr w:type="spellStart"/>
-            <w:r>
-              <w:rPr>
-                <w:rFonts w:ascii="Calibri" w:eastAsia="Times New Roman" w:hAnsi="Calibri" w:cs="Times New Roman"/>
-                <w:color w:val="000000"/>
-              </w:rPr>
-              <w:t>Adj</w:t>
-            </w:r>
-            <w:proofErr w:type="spellEnd"/>
-            <w:r>
-              <w:rPr>
-                <w:rFonts w:ascii="Calibri" w:eastAsia="Times New Roman" w:hAnsi="Calibri" w:cs="Times New Roman"/>
-                <w:color w:val="000000"/>
-              </w:rPr>
-              <w:t xml:space="preserve"> R2</w:t>
+            <w:r>
+              <w:rPr>
+                <w:rFonts w:ascii="Calibri" w:eastAsia="Times New Roman" w:hAnsi="Calibri" w:cs="Times New Roman"/>
+                <w:color w:val="000000"/>
+              </w:rPr>
+              <w:t>Adj R2</w:t>
             </w:r>
           </w:p>
         </w:tc>
@@ -6149,21 +6008,12 @@
                 <w:color w:val="000000"/>
               </w:rPr>
             </w:pPr>
-            <w:proofErr w:type="spellStart"/>
-            <w:r>
-              <w:rPr>
-                <w:rFonts w:ascii="Calibri" w:eastAsia="Times New Roman" w:hAnsi="Calibri" w:cs="Times New Roman"/>
-                <w:color w:val="000000"/>
-              </w:rPr>
-              <w:t>Adj</w:t>
-            </w:r>
-            <w:proofErr w:type="spellEnd"/>
-            <w:r>
-              <w:rPr>
-                <w:rFonts w:ascii="Calibri" w:eastAsia="Times New Roman" w:hAnsi="Calibri" w:cs="Times New Roman"/>
-                <w:color w:val="000000"/>
-              </w:rPr>
-              <w:t xml:space="preserve"> R2</w:t>
+            <w:r>
+              <w:rPr>
+                <w:rFonts w:ascii="Calibri" w:eastAsia="Times New Roman" w:hAnsi="Calibri" w:cs="Times New Roman"/>
+                <w:color w:val="000000"/>
+              </w:rPr>
+              <w:t>Adj R2</w:t>
             </w:r>
           </w:p>
         </w:tc>
@@ -6221,21 +6071,12 @@
                 <w:color w:val="000000"/>
               </w:rPr>
             </w:pPr>
-            <w:proofErr w:type="spellStart"/>
-            <w:r>
-              <w:rPr>
-                <w:rFonts w:ascii="Calibri" w:eastAsia="Times New Roman" w:hAnsi="Calibri" w:cs="Times New Roman"/>
-                <w:color w:val="000000"/>
-              </w:rPr>
-              <w:t>Adj</w:t>
-            </w:r>
-            <w:proofErr w:type="spellEnd"/>
-            <w:r>
-              <w:rPr>
-                <w:rFonts w:ascii="Calibri" w:eastAsia="Times New Roman" w:hAnsi="Calibri" w:cs="Times New Roman"/>
-                <w:color w:val="000000"/>
-              </w:rPr>
-              <w:t xml:space="preserve"> R2</w:t>
+            <w:r>
+              <w:rPr>
+                <w:rFonts w:ascii="Calibri" w:eastAsia="Times New Roman" w:hAnsi="Calibri" w:cs="Times New Roman"/>
+                <w:color w:val="000000"/>
+              </w:rPr>
+              <w:t>Adj R2</w:t>
             </w:r>
           </w:p>
         </w:tc>
@@ -7002,21 +6843,12 @@
                 <w:color w:val="000000"/>
               </w:rPr>
             </w:pPr>
-            <w:proofErr w:type="spellStart"/>
-            <w:r>
-              <w:rPr>
-                <w:rFonts w:ascii="Calibri" w:eastAsia="Times New Roman" w:hAnsi="Calibri" w:cs="Times New Roman"/>
-                <w:color w:val="000000"/>
-              </w:rPr>
-              <w:t>Adj</w:t>
-            </w:r>
-            <w:proofErr w:type="spellEnd"/>
-            <w:r>
-              <w:rPr>
-                <w:rFonts w:ascii="Calibri" w:eastAsia="Times New Roman" w:hAnsi="Calibri" w:cs="Times New Roman"/>
-                <w:color w:val="000000"/>
-              </w:rPr>
-              <w:t xml:space="preserve"> R2</w:t>
+            <w:r>
+              <w:rPr>
+                <w:rFonts w:ascii="Calibri" w:eastAsia="Times New Roman" w:hAnsi="Calibri" w:cs="Times New Roman"/>
+                <w:color w:val="000000"/>
+              </w:rPr>
+              <w:t>Adj R2</w:t>
             </w:r>
           </w:p>
         </w:tc>
@@ -7074,21 +6906,12 @@
                 <w:color w:val="000000"/>
               </w:rPr>
             </w:pPr>
-            <w:proofErr w:type="spellStart"/>
-            <w:r>
-              <w:rPr>
-                <w:rFonts w:ascii="Calibri" w:eastAsia="Times New Roman" w:hAnsi="Calibri" w:cs="Times New Roman"/>
-                <w:color w:val="000000"/>
-              </w:rPr>
-              <w:t>Adj</w:t>
-            </w:r>
-            <w:proofErr w:type="spellEnd"/>
-            <w:r>
-              <w:rPr>
-                <w:rFonts w:ascii="Calibri" w:eastAsia="Times New Roman" w:hAnsi="Calibri" w:cs="Times New Roman"/>
-                <w:color w:val="000000"/>
-              </w:rPr>
-              <w:t xml:space="preserve"> R2</w:t>
+            <w:r>
+              <w:rPr>
+                <w:rFonts w:ascii="Calibri" w:eastAsia="Times New Roman" w:hAnsi="Calibri" w:cs="Times New Roman"/>
+                <w:color w:val="000000"/>
+              </w:rPr>
+              <w:t>Adj R2</w:t>
             </w:r>
           </w:p>
         </w:tc>
@@ -7827,7 +7650,7 @@
       <w:tblGrid>
         <w:gridCol w:w="1218"/>
         <w:gridCol w:w="1620"/>
-        <w:gridCol w:w="1218"/>
+        <w:gridCol w:w="1106"/>
         <w:gridCol w:w="1900"/>
       </w:tblGrid>
       <w:tr>
@@ -7992,7 +7815,14 @@
                 <w:rFonts w:ascii="Calibri" w:eastAsia="Times New Roman" w:hAnsi="Calibri" w:cs="Times New Roman"/>
                 <w:color w:val="000000"/>
               </w:rPr>
-              <w:t>0.035_0.75</w:t>
+              <w:t>0.03</w:t>
+            </w:r>
+            <w:r>
+              <w:rPr>
+                <w:rFonts w:ascii="Calibri" w:eastAsia="Times New Roman" w:hAnsi="Calibri" w:cs="Times New Roman"/>
+                <w:color w:val="000000"/>
+              </w:rPr>
+              <w:t>5_0.75</w:t>
             </w:r>
           </w:p>
         </w:tc>
@@ -8055,7 +7885,16 @@
                 <w:rFonts w:ascii="Calibri" w:eastAsia="Times New Roman" w:hAnsi="Calibri" w:cs="Times New Roman"/>
                 <w:color w:val="000000"/>
               </w:rPr>
-              <w:t>0.035_0.75</w:t>
+              <w:t>0.045_0.</w:t>
+            </w:r>
+            <w:bookmarkStart w:id="0" w:name="_GoBack"/>
+            <w:bookmarkEnd w:id="0"/>
+            <w:r>
+              <w:rPr>
+                <w:rFonts w:ascii="Calibri" w:eastAsia="Times New Roman" w:hAnsi="Calibri" w:cs="Times New Roman"/>
+                <w:color w:val="000000"/>
+              </w:rPr>
+              <w:t>5</w:t>
             </w:r>
           </w:p>
         </w:tc>
@@ -8268,7 +8107,35 @@
                 <w:rFonts w:ascii="Calibri" w:eastAsia="Times New Roman" w:hAnsi="Calibri" w:cs="Times New Roman"/>
                 <w:color w:val="000000"/>
               </w:rPr>
-              <w:t>0.045_0.5</w:t>
+              <w:t>0.0</w:t>
+            </w:r>
+            <w:r>
+              <w:rPr>
+                <w:rFonts w:ascii="Calibri" w:eastAsia="Times New Roman" w:hAnsi="Calibri" w:cs="Times New Roman"/>
+                <w:color w:val="000000"/>
+              </w:rPr>
+              <w:t>3</w:t>
+            </w:r>
+            <w:r>
+              <w:rPr>
+                <w:rFonts w:ascii="Calibri" w:eastAsia="Times New Roman" w:hAnsi="Calibri" w:cs="Times New Roman"/>
+                <w:color w:val="000000"/>
+              </w:rPr>
+              <w:t>5_0.</w:t>
+            </w:r>
+            <w:r>
+              <w:rPr>
+                <w:rFonts w:ascii="Calibri" w:eastAsia="Times New Roman" w:hAnsi="Calibri" w:cs="Times New Roman"/>
+                <w:color w:val="000000"/>
+              </w:rPr>
+              <w:t>7</w:t>
+            </w:r>
+            <w:r>
+              <w:rPr>
+                <w:rFonts w:ascii="Calibri" w:eastAsia="Times New Roman" w:hAnsi="Calibri" w:cs="Times New Roman"/>
+                <w:color w:val="000000"/>
+              </w:rPr>
+              <w:t>5</w:t>
             </w:r>
           </w:p>
         </w:tc>
@@ -8728,21 +8595,12 @@
                 <w:color w:val="000000"/>
               </w:rPr>
             </w:pPr>
-            <w:proofErr w:type="spellStart"/>
-            <w:r>
-              <w:rPr>
-                <w:rFonts w:ascii="Calibri" w:eastAsia="Times New Roman" w:hAnsi="Calibri" w:cs="Times New Roman"/>
-                <w:color w:val="000000"/>
-              </w:rPr>
-              <w:t>Adj</w:t>
-            </w:r>
-            <w:proofErr w:type="spellEnd"/>
-            <w:r>
-              <w:rPr>
-                <w:rFonts w:ascii="Calibri" w:eastAsia="Times New Roman" w:hAnsi="Calibri" w:cs="Times New Roman"/>
-                <w:color w:val="000000"/>
-              </w:rPr>
-              <w:t xml:space="preserve"> R2</w:t>
+            <w:r>
+              <w:rPr>
+                <w:rFonts w:ascii="Calibri" w:eastAsia="Times New Roman" w:hAnsi="Calibri" w:cs="Times New Roman"/>
+                <w:color w:val="000000"/>
+              </w:rPr>
+              <w:t>Adj R2</w:t>
             </w:r>
           </w:p>
         </w:tc>
@@ -8801,21 +8659,12 @@
                 <w:color w:val="000000"/>
               </w:rPr>
             </w:pPr>
-            <w:proofErr w:type="spellStart"/>
-            <w:r>
-              <w:rPr>
-                <w:rFonts w:ascii="Calibri" w:eastAsia="Times New Roman" w:hAnsi="Calibri" w:cs="Times New Roman"/>
-                <w:color w:val="000000"/>
-              </w:rPr>
-              <w:t>Adj</w:t>
-            </w:r>
-            <w:proofErr w:type="spellEnd"/>
-            <w:r>
-              <w:rPr>
-                <w:rFonts w:ascii="Calibri" w:eastAsia="Times New Roman" w:hAnsi="Calibri" w:cs="Times New Roman"/>
-                <w:color w:val="000000"/>
-              </w:rPr>
-              <w:t xml:space="preserve"> R2</w:t>
+            <w:r>
+              <w:rPr>
+                <w:rFonts w:ascii="Calibri" w:eastAsia="Times New Roman" w:hAnsi="Calibri" w:cs="Times New Roman"/>
+                <w:color w:val="000000"/>
+              </w:rPr>
+              <w:t>Adj R2</w:t>
             </w:r>
           </w:p>
         </w:tc>
@@ -8874,21 +8723,12 @@
                 <w:color w:val="000000"/>
               </w:rPr>
             </w:pPr>
-            <w:proofErr w:type="spellStart"/>
-            <w:r>
-              <w:rPr>
-                <w:rFonts w:ascii="Calibri" w:eastAsia="Times New Roman" w:hAnsi="Calibri" w:cs="Times New Roman"/>
-                <w:color w:val="000000"/>
-              </w:rPr>
-              <w:t>Adj</w:t>
-            </w:r>
-            <w:proofErr w:type="spellEnd"/>
-            <w:r>
-              <w:rPr>
-                <w:rFonts w:ascii="Calibri" w:eastAsia="Times New Roman" w:hAnsi="Calibri" w:cs="Times New Roman"/>
-                <w:color w:val="000000"/>
-              </w:rPr>
-              <w:t xml:space="preserve"> R2</w:t>
+            <w:r>
+              <w:rPr>
+                <w:rFonts w:ascii="Calibri" w:eastAsia="Times New Roman" w:hAnsi="Calibri" w:cs="Times New Roman"/>
+                <w:color w:val="000000"/>
+              </w:rPr>
+              <w:t>Adj R2</w:t>
             </w:r>
           </w:p>
         </w:tc>
@@ -9971,21 +9811,12 @@
                 <w:color w:val="000000"/>
               </w:rPr>
             </w:pPr>
-            <w:proofErr w:type="spellStart"/>
-            <w:r>
-              <w:rPr>
-                <w:rFonts w:ascii="Calibri" w:eastAsia="Times New Roman" w:hAnsi="Calibri" w:cs="Times New Roman"/>
-                <w:color w:val="000000"/>
-              </w:rPr>
-              <w:t>Adj</w:t>
-            </w:r>
-            <w:proofErr w:type="spellEnd"/>
-            <w:r>
-              <w:rPr>
-                <w:rFonts w:ascii="Calibri" w:eastAsia="Times New Roman" w:hAnsi="Calibri" w:cs="Times New Roman"/>
-                <w:color w:val="000000"/>
-              </w:rPr>
-              <w:t xml:space="preserve"> R2</w:t>
+            <w:r>
+              <w:rPr>
+                <w:rFonts w:ascii="Calibri" w:eastAsia="Times New Roman" w:hAnsi="Calibri" w:cs="Times New Roman"/>
+                <w:color w:val="000000"/>
+              </w:rPr>
+              <w:t>Adj R2</w:t>
             </w:r>
           </w:p>
         </w:tc>
@@ -10044,21 +9875,12 @@
                 <w:color w:val="000000"/>
               </w:rPr>
             </w:pPr>
-            <w:proofErr w:type="spellStart"/>
-            <w:r>
-              <w:rPr>
-                <w:rFonts w:ascii="Calibri" w:eastAsia="Times New Roman" w:hAnsi="Calibri" w:cs="Times New Roman"/>
-                <w:color w:val="000000"/>
-              </w:rPr>
-              <w:t>Adj</w:t>
-            </w:r>
-            <w:proofErr w:type="spellEnd"/>
-            <w:r>
-              <w:rPr>
-                <w:rFonts w:ascii="Calibri" w:eastAsia="Times New Roman" w:hAnsi="Calibri" w:cs="Times New Roman"/>
-                <w:color w:val="000000"/>
-              </w:rPr>
-              <w:t xml:space="preserve"> R2</w:t>
+            <w:r>
+              <w:rPr>
+                <w:rFonts w:ascii="Calibri" w:eastAsia="Times New Roman" w:hAnsi="Calibri" w:cs="Times New Roman"/>
+                <w:color w:val="000000"/>
+              </w:rPr>
+              <w:t>Adj R2</w:t>
             </w:r>
           </w:p>
         </w:tc>
@@ -10117,21 +9939,12 @@
                 <w:color w:val="000000"/>
               </w:rPr>
             </w:pPr>
-            <w:proofErr w:type="spellStart"/>
-            <w:r>
-              <w:rPr>
-                <w:rFonts w:ascii="Calibri" w:eastAsia="Times New Roman" w:hAnsi="Calibri" w:cs="Times New Roman"/>
-                <w:color w:val="000000"/>
-              </w:rPr>
-              <w:t>Adj</w:t>
-            </w:r>
-            <w:proofErr w:type="spellEnd"/>
-            <w:r>
-              <w:rPr>
-                <w:rFonts w:ascii="Calibri" w:eastAsia="Times New Roman" w:hAnsi="Calibri" w:cs="Times New Roman"/>
-                <w:color w:val="000000"/>
-              </w:rPr>
-              <w:t xml:space="preserve"> R2</w:t>
+            <w:r>
+              <w:rPr>
+                <w:rFonts w:ascii="Calibri" w:eastAsia="Times New Roman" w:hAnsi="Calibri" w:cs="Times New Roman"/>
+                <w:color w:val="000000"/>
+              </w:rPr>
+              <w:t>Adj R2</w:t>
             </w:r>
           </w:p>
         </w:tc>
@@ -11381,21 +11194,12 @@
                 <w:color w:val="000000"/>
               </w:rPr>
             </w:pPr>
-            <w:proofErr w:type="spellStart"/>
-            <w:r>
-              <w:rPr>
-                <w:rFonts w:ascii="Calibri" w:eastAsia="Times New Roman" w:hAnsi="Calibri" w:cs="Times New Roman"/>
-                <w:color w:val="000000"/>
-              </w:rPr>
-              <w:t>Adj</w:t>
-            </w:r>
-            <w:proofErr w:type="spellEnd"/>
-            <w:r>
-              <w:rPr>
-                <w:rFonts w:ascii="Calibri" w:eastAsia="Times New Roman" w:hAnsi="Calibri" w:cs="Times New Roman"/>
-                <w:color w:val="000000"/>
-              </w:rPr>
-              <w:t xml:space="preserve"> R2</w:t>
+            <w:r>
+              <w:rPr>
+                <w:rFonts w:ascii="Calibri" w:eastAsia="Times New Roman" w:hAnsi="Calibri" w:cs="Times New Roman"/>
+                <w:color w:val="000000"/>
+              </w:rPr>
+              <w:t>Adj R2</w:t>
             </w:r>
           </w:p>
         </w:tc>
@@ -11454,21 +11258,12 @@
                 <w:color w:val="000000"/>
               </w:rPr>
             </w:pPr>
-            <w:proofErr w:type="spellStart"/>
-            <w:r>
-              <w:rPr>
-                <w:rFonts w:ascii="Calibri" w:eastAsia="Times New Roman" w:hAnsi="Calibri" w:cs="Times New Roman"/>
-                <w:color w:val="000000"/>
-              </w:rPr>
-              <w:t>Adj</w:t>
-            </w:r>
-            <w:proofErr w:type="spellEnd"/>
-            <w:r>
-              <w:rPr>
-                <w:rFonts w:ascii="Calibri" w:eastAsia="Times New Roman" w:hAnsi="Calibri" w:cs="Times New Roman"/>
-                <w:color w:val="000000"/>
-              </w:rPr>
-              <w:t xml:space="preserve"> R2</w:t>
+            <w:r>
+              <w:rPr>
+                <w:rFonts w:ascii="Calibri" w:eastAsia="Times New Roman" w:hAnsi="Calibri" w:cs="Times New Roman"/>
+                <w:color w:val="000000"/>
+              </w:rPr>
+              <w:t>Adj R2</w:t>
             </w:r>
           </w:p>
         </w:tc>
@@ -12236,21 +12031,12 @@
                 <w:color w:val="000000"/>
               </w:rPr>
             </w:pPr>
-            <w:proofErr w:type="spellStart"/>
-            <w:r>
-              <w:rPr>
-                <w:rFonts w:ascii="Calibri" w:eastAsia="Times New Roman" w:hAnsi="Calibri" w:cs="Times New Roman"/>
-                <w:color w:val="000000"/>
-              </w:rPr>
-              <w:t>Adj</w:t>
-            </w:r>
-            <w:proofErr w:type="spellEnd"/>
-            <w:r>
-              <w:rPr>
-                <w:rFonts w:ascii="Calibri" w:eastAsia="Times New Roman" w:hAnsi="Calibri" w:cs="Times New Roman"/>
-                <w:color w:val="000000"/>
-              </w:rPr>
-              <w:t xml:space="preserve"> R2</w:t>
+            <w:r>
+              <w:rPr>
+                <w:rFonts w:ascii="Calibri" w:eastAsia="Times New Roman" w:hAnsi="Calibri" w:cs="Times New Roman"/>
+                <w:color w:val="000000"/>
+              </w:rPr>
+              <w:t>Adj R2</w:t>
             </w:r>
           </w:p>
         </w:tc>
@@ -12309,21 +12095,12 @@
                 <w:color w:val="000000"/>
               </w:rPr>
             </w:pPr>
-            <w:proofErr w:type="spellStart"/>
-            <w:r>
-              <w:rPr>
-                <w:rFonts w:ascii="Calibri" w:eastAsia="Times New Roman" w:hAnsi="Calibri" w:cs="Times New Roman"/>
-                <w:color w:val="000000"/>
-              </w:rPr>
-              <w:t>Adj</w:t>
-            </w:r>
-            <w:proofErr w:type="spellEnd"/>
-            <w:r>
-              <w:rPr>
-                <w:rFonts w:ascii="Calibri" w:eastAsia="Times New Roman" w:hAnsi="Calibri" w:cs="Times New Roman"/>
-                <w:color w:val="000000"/>
-              </w:rPr>
-              <w:t xml:space="preserve"> R2</w:t>
+            <w:r>
+              <w:rPr>
+                <w:rFonts w:ascii="Calibri" w:eastAsia="Times New Roman" w:hAnsi="Calibri" w:cs="Times New Roman"/>
+                <w:color w:val="000000"/>
+              </w:rPr>
+              <w:t>Adj R2</w:t>
             </w:r>
           </w:p>
         </w:tc>
@@ -13056,8 +12833,6 @@
         </w:rPr>
         <w:t>&lt;TO JIA: IF POSSIBLE, please expand to include the other 3 stocks, you can put them in the Appendix, make sure the data is consistent with the observation above, or else change the conclusion&gt;</w:t>
       </w:r>
-      <w:bookmarkStart w:id="0" w:name="_GoBack"/>
-      <w:bookmarkEnd w:id="0"/>
     </w:p>
     <w:p>
       <w:pPr>
@@ -13104,15 +12879,7 @@
         <w:t>Note a potentially alternate form of thi</w:t>
       </w:r>
       <w:r>
-        <w:t xml:space="preserve">s model defines </w:t>
-      </w:r>
-      <w:proofErr w:type="gramStart"/>
-      <w:r>
-        <w:t>R(</w:t>
-      </w:r>
-      <w:proofErr w:type="gramEnd"/>
-      <w:r>
-        <w:t>t) as follows</w:t>
+        <w:t>s model defines R(t) as follows</w:t>
       </w:r>
       <w:r>
         <w:t>:</w:t>
@@ -13274,13 +13041,7 @@
     </w:p>
     <w:p>
       <w:r>
-        <w:t>Lastly</w:t>
-      </w:r>
-      <w:r>
-        <w:t>, we want to assess the effectiveness of buy/sell</w:t>
-      </w:r>
-      <w:r>
-        <w:t>/neutral classification rule #3:</w:t>
+        <w:t>Lastly, we want to assess the effectiveness of buy/sell/neutral classification rule #3:</w:t>
       </w:r>
     </w:p>
     <w:p>
@@ -14239,7 +14000,7 @@
 </file>
 
 <file path=customXml/itemProps1.xml><?xml version="1.0" encoding="utf-8"?>
-<ds:datastoreItem xmlns:ds="http://schemas.openxmlformats.org/officeDocument/2006/customXml" ds:itemID="{5AA0EAA9-A9B0-460D-A36F-18D9DCC0EF82}">
+<ds:datastoreItem xmlns:ds="http://schemas.openxmlformats.org/officeDocument/2006/customXml" ds:itemID="{4385F5DF-2895-4926-B3D3-1D2F67EEC367}">
   <ds:schemaRefs>
     <ds:schemaRef ds:uri="http://schemas.openxmlformats.org/officeDocument/2006/bibliography"/>
   </ds:schemaRefs>

</xml_diff>